<commit_message>
FIX: review text fixes
</commit_message>
<xml_diff>
--- a/Diploma/docx/Боженко_РК6-83Б_Рецензия.docx
+++ b/Diploma/docx/Боженко_РК6-83Б_Рецензия.docx
@@ -1,6 +1,6 @@
 
 <file path=word/document.xml><?xml version="1.0" encoding="utf-8"?>
-<w:document xmlns:wpc="http://schemas.microsoft.com/office/word/2010/wordprocessingCanvas" xmlns:cx="http://schemas.microsoft.com/office/drawing/2014/chartex" xmlns:cx1="http://schemas.microsoft.com/office/drawing/2015/9/8/chartex" xmlns:cx2="http://schemas.microsoft.com/office/drawing/2015/10/21/chartex" xmlns:cx3="http://schemas.microsoft.com/office/drawing/2016/5/9/chartex" xmlns:cx4="http://schemas.microsoft.com/office/drawing/2016/5/10/chartex" xmlns:cx5="http://schemas.microsoft.com/office/drawing/2016/5/11/chartex" xmlns:cx6="http://schemas.microsoft.com/office/drawing/2016/5/12/chartex" xmlns:cx7="http://schemas.microsoft.com/office/drawing/2016/5/13/chartex" xmlns:cx8="http://schemas.microsoft.com/office/drawing/2016/5/14/chartex" xmlns:mc="http://schemas.openxmlformats.org/markup-compatibility/2006" xmlns:aink="http://schemas.microsoft.com/office/drawing/2016/ink" xmlns:am3d="http://schemas.microsoft.com/office/drawing/2017/model3d" xmlns:o="urn:schemas-microsoft-com:office:office" xmlns:r="http://schemas.openxmlformats.org/officeDocument/2006/relationships" xmlns:m="http://schemas.openxmlformats.org/officeDocument/2006/math" xmlns:v="urn:schemas-microsoft-com:vml" xmlns:wp14="http://schemas.microsoft.com/office/word/2010/wordprocessingDrawing" xmlns:wp="http://schemas.openxmlformats.org/drawingml/2006/wordprocessingDrawing" xmlns:w10="urn:schemas-microsoft-com:office:word" xmlns:w="http://schemas.openxmlformats.org/wordprocessingml/2006/main" xmlns:w14="http://schemas.microsoft.com/office/word/2010/wordml" xmlns:w15="http://schemas.microsoft.com/office/word/2012/wordml" xmlns:w16cex="http://schemas.microsoft.com/office/word/2018/wordml/cex" xmlns:w16cid="http://schemas.microsoft.com/office/word/2016/wordml/cid" xmlns:w16="http://schemas.microsoft.com/office/word/2018/wordml" xmlns:w16se="http://schemas.microsoft.com/office/word/2015/wordml/symex" xmlns:wpg="http://schemas.microsoft.com/office/word/2010/wordprocessingGroup" xmlns:wpi="http://schemas.microsoft.com/office/word/2010/wordprocessingInk" xmlns:wne="http://schemas.microsoft.com/office/word/2006/wordml" xmlns:wps="http://schemas.microsoft.com/office/word/2010/wordprocessingShape" mc:Ignorable="w14 w15 w16se w16cid w16 w16cex wp14">
+<w:document xmlns:wpc="http://schemas.microsoft.com/office/word/2010/wordprocessingCanvas" xmlns:cx="http://schemas.microsoft.com/office/drawing/2014/chartex" xmlns:cx1="http://schemas.microsoft.com/office/drawing/2015/9/8/chartex" xmlns:cx2="http://schemas.microsoft.com/office/drawing/2015/10/21/chartex" xmlns:cx3="http://schemas.microsoft.com/office/drawing/2016/5/9/chartex" xmlns:cx4="http://schemas.microsoft.com/office/drawing/2016/5/10/chartex" xmlns:cx5="http://schemas.microsoft.com/office/drawing/2016/5/11/chartex" xmlns:cx6="http://schemas.microsoft.com/office/drawing/2016/5/12/chartex" xmlns:cx7="http://schemas.microsoft.com/office/drawing/2016/5/13/chartex" xmlns:cx8="http://schemas.microsoft.com/office/drawing/2016/5/14/chartex" xmlns:mc="http://schemas.openxmlformats.org/markup-compatibility/2006" xmlns:aink="http://schemas.microsoft.com/office/drawing/2016/ink" xmlns:am3d="http://schemas.microsoft.com/office/drawing/2017/model3d" xmlns:o="urn:schemas-microsoft-com:office:office" xmlns:r="http://schemas.openxmlformats.org/officeDocument/2006/relationships" xmlns:m="http://schemas.openxmlformats.org/officeDocument/2006/math" xmlns:v="urn:schemas-microsoft-com:vml" xmlns:wp14="http://schemas.microsoft.com/office/word/2010/wordprocessingDrawing" xmlns:wp="http://schemas.openxmlformats.org/drawingml/2006/wordprocessingDrawing" xmlns:w10="urn:schemas-microsoft-com:office:word" xmlns:w="http://schemas.openxmlformats.org/wordprocessingml/2006/main" xmlns:w14="http://schemas.microsoft.com/office/word/2010/wordml" xmlns:w15="http://schemas.microsoft.com/office/word/2012/wordml" xmlns:w16cex="http://schemas.microsoft.com/office/word/2018/wordml/cex" xmlns:w16cid="http://schemas.microsoft.com/office/word/2016/wordml/cid" xmlns:w16="http://schemas.microsoft.com/office/word/2018/wordml" xmlns:w16sdtdh="http://schemas.microsoft.com/office/word/2020/wordml/sdtdatahash" xmlns:w16se="http://schemas.microsoft.com/office/word/2015/wordml/symex" xmlns:wpg="http://schemas.microsoft.com/office/word/2010/wordprocessingGroup" xmlns:wpi="http://schemas.microsoft.com/office/word/2010/wordprocessingInk" xmlns:wne="http://schemas.microsoft.com/office/word/2006/wordml" xmlns:wps="http://schemas.microsoft.com/office/word/2010/wordprocessingShape" mc:Ignorable="w14 w15 w16se w16cid w16 w16cex w16sdtdh wp14">
   <w:body>
     <w:p>
       <w:pPr>
@@ -29,10 +29,19 @@
         <w:t xml:space="preserve">На тему: </w:t>
       </w:r>
       <w:r>
-        <w:t xml:space="preserve">«Разработка </w:t>
-      </w:r>
-      <w:r>
-        <w:t xml:space="preserve">сетевых компонентов и их интеграция в шаблон многопользовательской игры на </w:t>
+        <w:t>«Разработка</w:t>
+      </w:r>
+      <w:r>
+        <w:t xml:space="preserve"> </w:t>
+      </w:r>
+      <w:r>
+        <w:t>и интеграция</w:t>
+      </w:r>
+      <w:r>
+        <w:t xml:space="preserve"> </w:t>
+      </w:r>
+      <w:r>
+        <w:t xml:space="preserve">сетевых компонентов в шаблон многопользовательской игры на </w:t>
       </w:r>
       <w:r>
         <w:rPr>
@@ -121,7 +130,43 @@
         <w:rPr>
           <w:lang w:val="ru-RU"/>
         </w:rPr>
-        <w:t>сетевых компонентов, а также их интеграции в шаблон многопользовательской</w:t>
+        <w:t>и</w:t>
+      </w:r>
+      <w:r>
+        <w:rPr>
+          <w:lang w:val="ru-RU"/>
+        </w:rPr>
+        <w:t xml:space="preserve"> </w:t>
+      </w:r>
+      <w:r>
+        <w:rPr>
+          <w:lang w:val="ru-RU"/>
+        </w:rPr>
+        <w:t>интеграции</w:t>
+      </w:r>
+      <w:r>
+        <w:rPr>
+          <w:lang w:val="ru-RU"/>
+        </w:rPr>
+        <w:t xml:space="preserve"> </w:t>
+      </w:r>
+      <w:r>
+        <w:rPr>
+          <w:lang w:val="ru-RU"/>
+        </w:rPr>
+        <w:t>сетевых компонентов</w:t>
+      </w:r>
+      <w:r>
+        <w:rPr>
+          <w:lang w:val="ru-RU"/>
+        </w:rPr>
+        <w:t xml:space="preserve"> </w:t>
+      </w:r>
+      <w:r>
+        <w:rPr>
+          <w:lang w:val="ru-RU"/>
+        </w:rPr>
+        <w:t>в шаблон многопользовательской</w:t>
       </w:r>
       <w:r>
         <w:rPr>
@@ -529,7 +574,19 @@
         <w:rPr>
           <w:lang w:val="ru-RU"/>
         </w:rPr>
-        <w:t>Также необходимо отметить наличие реализованной таблицы лидеров на уровне приложения, которая отсутствует в большинстве подобных проектах.</w:t>
+        <w:t>Также необходимо отметить наличие реализованной таблицы лидеров на уровне приложения, которая отсутствует в большинстве подобных проект</w:t>
+      </w:r>
+      <w:r>
+        <w:rPr>
+          <w:lang w:val="ru-RU"/>
+        </w:rPr>
+        <w:t>ов</w:t>
+      </w:r>
+      <w:r>
+        <w:rPr>
+          <w:lang w:val="ru-RU"/>
+        </w:rPr>
+        <w:t>.</w:t>
       </w:r>
     </w:p>
     <w:p>
@@ -594,22 +651,8 @@
         <w:rPr>
           <w:lang w:val="ru-RU"/>
         </w:rPr>
-        <w:t xml:space="preserve"> </w:t>
-      </w:r>
-      <w:r>
-        <w:rPr>
-          <w:lang w:val="ru-RU"/>
-        </w:rPr>
-        <w:t>и наличия описания используемых классов</w:t>
-      </w:r>
-      <w:r>
-        <w:rPr>
-          <w:lang w:val="ru-RU"/>
-        </w:rPr>
         <w:t>.</w:t>
       </w:r>
-      <w:bookmarkStart w:id="0" w:name="_GoBack"/>
-      <w:bookmarkEnd w:id="0"/>
     </w:p>
     <w:p>
       <w:pPr>
@@ -677,16 +720,8 @@
         <w:rPr>
           <w:lang w:val="ru-RU"/>
         </w:rPr>
-        <w:t xml:space="preserve"> «НПО «</w:t>
-      </w:r>
-      <w:proofErr w:type="spellStart"/>
-      <w:r>
-        <w:rPr>
-          <w:lang w:val="ru-RU"/>
-        </w:rPr>
-        <w:t>Техномаш</w:t>
-      </w:r>
-      <w:proofErr w:type="spellEnd"/>
+        <w:t xml:space="preserve"> «НПО «Техномаш</w:t>
+      </w:r>
       <w:r>
         <w:rPr>
           <w:lang w:val="ru-RU"/>
@@ -697,16 +732,8 @@
         <w:rPr>
           <w:lang w:val="ru-RU"/>
         </w:rPr>
-        <w:t xml:space="preserve">», </w:t>
-      </w:r>
-      <w:proofErr w:type="spellStart"/>
-      <w:r>
-        <w:rPr>
-          <w:lang w:val="ru-RU"/>
-        </w:rPr>
-        <w:t>к.т.н</w:t>
-      </w:r>
-      <w:proofErr w:type="spellEnd"/>
+        <w:t>», к.т.н</w:t>
+      </w:r>
     </w:p>
     <w:p>
       <w:pPr>
@@ -734,7 +761,7 @@
 </file>
 
 <file path=word/styles.xml><?xml version="1.0" encoding="utf-8"?>
-<w:styles xmlns:mc="http://schemas.openxmlformats.org/markup-compatibility/2006" xmlns:r="http://schemas.openxmlformats.org/officeDocument/2006/relationships" xmlns:w="http://schemas.openxmlformats.org/wordprocessingml/2006/main" xmlns:w14="http://schemas.microsoft.com/office/word/2010/wordml" xmlns:w15="http://schemas.microsoft.com/office/word/2012/wordml" xmlns:w16cex="http://schemas.microsoft.com/office/word/2018/wordml/cex" xmlns:w16cid="http://schemas.microsoft.com/office/word/2016/wordml/cid" xmlns:w16="http://schemas.microsoft.com/office/word/2018/wordml" xmlns:w16se="http://schemas.microsoft.com/office/word/2015/wordml/symex" mc:Ignorable="w14 w15 w16se w16cid w16 w16cex">
+<w:styles xmlns:mc="http://schemas.openxmlformats.org/markup-compatibility/2006" xmlns:r="http://schemas.openxmlformats.org/officeDocument/2006/relationships" xmlns:w="http://schemas.openxmlformats.org/wordprocessingml/2006/main" xmlns:w14="http://schemas.microsoft.com/office/word/2010/wordml" xmlns:w15="http://schemas.microsoft.com/office/word/2012/wordml" xmlns:w16cex="http://schemas.microsoft.com/office/word/2018/wordml/cex" xmlns:w16cid="http://schemas.microsoft.com/office/word/2016/wordml/cid" xmlns:w16="http://schemas.microsoft.com/office/word/2018/wordml" xmlns:w16sdtdh="http://schemas.microsoft.com/office/word/2020/wordml/sdtdatahash" xmlns:w16se="http://schemas.microsoft.com/office/word/2015/wordml/symex" mc:Ignorable="w14 w15 w16se w16cid w16 w16cex w16sdtdh">
   <w:docDefaults>
     <w:rPrDefault>
       <w:rPr>

</xml_diff>